<commit_message>
revision readme.md for confusion on database creation and database import
</commit_message>
<xml_diff>
--- a/Company-CRUD.docx
+++ b/Company-CRUD.docx
@@ -117,17 +117,15 @@
           <w:color w:val="24292e"/>
           <w:sz w:val="20"/>
           <w:szCs w:val="20"/>
-          <w:shd w:fill="f6f8fa" w:val="clear"/>
-        </w:rPr>
-      </w:pPr>
-      <w:r>
-        <w:rPr>
-          <w:rFonts w:ascii="Courier New" w:cs="Courier New" w:eastAsia="Courier New" w:hAnsi="Courier New"/>
-          <w:b w:val="1"/>
-          <w:color w:val="24292e"/>
-          <w:sz w:val="20"/>
-          <w:szCs w:val="20"/>
-          <w:shd w:fill="f6f8fa" w:val="clear"/>
+        </w:rPr>
+      </w:pPr>
+      <w:r>
+        <w:rPr>
+          <w:rFonts w:ascii="Courier New" w:cs="Courier New" w:eastAsia="Courier New" w:hAnsi="Courier New"/>
+          <w:b w:val="1"/>
+          <w:color w:val="24292e"/>
+          <w:sz w:val="20"/>
+          <w:szCs w:val="20"/>
           <w:rtl w:val="0"/>
         </w:rPr>
         <w:t xml:space="preserve">- Java version 1.8.0</w:t>
@@ -141,17 +139,15 @@
           <w:color w:val="24292e"/>
           <w:sz w:val="20"/>
           <w:szCs w:val="20"/>
-          <w:shd w:fill="f6f8fa" w:val="clear"/>
-        </w:rPr>
-      </w:pPr>
-      <w:r>
-        <w:rPr>
-          <w:rFonts w:ascii="Courier New" w:cs="Courier New" w:eastAsia="Courier New" w:hAnsi="Courier New"/>
-          <w:b w:val="1"/>
-          <w:color w:val="24292e"/>
-          <w:sz w:val="20"/>
-          <w:szCs w:val="20"/>
-          <w:shd w:fill="f6f8fa" w:val="clear"/>
+        </w:rPr>
+      </w:pPr>
+      <w:r>
+        <w:rPr>
+          <w:rFonts w:ascii="Courier New" w:cs="Courier New" w:eastAsia="Courier New" w:hAnsi="Courier New"/>
+          <w:b w:val="1"/>
+          <w:color w:val="24292e"/>
+          <w:sz w:val="20"/>
+          <w:szCs w:val="20"/>
           <w:rtl w:val="0"/>
         </w:rPr>
         <w:t xml:space="preserve">- AngularJs version 1.7.5</w:t>
@@ -166,7 +162,6 @@
           <w:color w:val="24292e"/>
           <w:sz w:val="20"/>
           <w:szCs w:val="20"/>
-          <w:shd w:fill="f6f8fa" w:val="clear"/>
         </w:rPr>
       </w:pPr>
       <w:r>
@@ -214,17 +209,15 @@
           <w:color w:val="24292e"/>
           <w:sz w:val="20"/>
           <w:szCs w:val="20"/>
-          <w:shd w:fill="f6f8fa" w:val="clear"/>
-        </w:rPr>
-      </w:pPr>
-      <w:r>
-        <w:rPr>
-          <w:rFonts w:ascii="Courier New" w:cs="Courier New" w:eastAsia="Courier New" w:hAnsi="Courier New"/>
-          <w:b w:val="1"/>
-          <w:color w:val="24292e"/>
-          <w:sz w:val="20"/>
-          <w:szCs w:val="20"/>
-          <w:shd w:fill="f6f8fa" w:val="clear"/>
+        </w:rPr>
+      </w:pPr>
+      <w:r>
+        <w:rPr>
+          <w:rFonts w:ascii="Courier New" w:cs="Courier New" w:eastAsia="Courier New" w:hAnsi="Courier New"/>
+          <w:b w:val="1"/>
+          <w:color w:val="24292e"/>
+          <w:sz w:val="20"/>
+          <w:szCs w:val="20"/>
           <w:rtl w:val="0"/>
         </w:rPr>
         <w:t xml:space="preserve">This is the DataBase settings used when creating this project</w:t>
@@ -238,17 +231,15 @@
           <w:color w:val="24292e"/>
           <w:sz w:val="20"/>
           <w:szCs w:val="20"/>
-          <w:shd w:fill="f6f8fa" w:val="clear"/>
-        </w:rPr>
-      </w:pPr>
-      <w:r>
-        <w:rPr>
-          <w:rFonts w:ascii="Courier New" w:cs="Courier New" w:eastAsia="Courier New" w:hAnsi="Courier New"/>
-          <w:b w:val="1"/>
-          <w:color w:val="24292e"/>
-          <w:sz w:val="20"/>
-          <w:szCs w:val="20"/>
-          <w:shd w:fill="f6f8fa" w:val="clear"/>
+        </w:rPr>
+      </w:pPr>
+      <w:r>
+        <w:rPr>
+          <w:rFonts w:ascii="Courier New" w:cs="Courier New" w:eastAsia="Courier New" w:hAnsi="Courier New"/>
+          <w:b w:val="1"/>
+          <w:color w:val="24292e"/>
+          <w:sz w:val="20"/>
+          <w:szCs w:val="20"/>
           <w:rtl w:val="0"/>
         </w:rPr>
         <w:t xml:space="preserve">DB name : company</w:t>
@@ -262,17 +253,15 @@
           <w:color w:val="24292e"/>
           <w:sz w:val="20"/>
           <w:szCs w:val="20"/>
-          <w:shd w:fill="f6f8fa" w:val="clear"/>
-        </w:rPr>
-      </w:pPr>
-      <w:r>
-        <w:rPr>
-          <w:rFonts w:ascii="Courier New" w:cs="Courier New" w:eastAsia="Courier New" w:hAnsi="Courier New"/>
-          <w:b w:val="1"/>
-          <w:color w:val="24292e"/>
-          <w:sz w:val="20"/>
-          <w:szCs w:val="20"/>
-          <w:shd w:fill="f6f8fa" w:val="clear"/>
+        </w:rPr>
+      </w:pPr>
+      <w:r>
+        <w:rPr>
+          <w:rFonts w:ascii="Courier New" w:cs="Courier New" w:eastAsia="Courier New" w:hAnsi="Courier New"/>
+          <w:b w:val="1"/>
+          <w:color w:val="24292e"/>
+          <w:sz w:val="20"/>
+          <w:szCs w:val="20"/>
           <w:rtl w:val="0"/>
         </w:rPr>
         <w:t xml:space="preserve">DB username : root</w:t>
@@ -286,17 +275,15 @@
           <w:color w:val="24292e"/>
           <w:sz w:val="20"/>
           <w:szCs w:val="20"/>
-          <w:shd w:fill="f6f8fa" w:val="clear"/>
-        </w:rPr>
-      </w:pPr>
-      <w:r>
-        <w:rPr>
-          <w:rFonts w:ascii="Courier New" w:cs="Courier New" w:eastAsia="Courier New" w:hAnsi="Courier New"/>
-          <w:b w:val="1"/>
-          <w:color w:val="24292e"/>
-          <w:sz w:val="20"/>
-          <w:szCs w:val="20"/>
-          <w:shd w:fill="f6f8fa" w:val="clear"/>
+        </w:rPr>
+      </w:pPr>
+      <w:r>
+        <w:rPr>
+          <w:rFonts w:ascii="Courier New" w:cs="Courier New" w:eastAsia="Courier New" w:hAnsi="Courier New"/>
+          <w:b w:val="1"/>
+          <w:color w:val="24292e"/>
+          <w:sz w:val="20"/>
+          <w:szCs w:val="20"/>
           <w:rtl w:val="0"/>
         </w:rPr>
         <w:t xml:space="preserve">DB password :</w:t>
@@ -311,7 +298,6 @@
           <w:color w:val="24292e"/>
           <w:sz w:val="20"/>
           <w:szCs w:val="20"/>
-          <w:shd w:fill="f6f8fa" w:val="clear"/>
         </w:rPr>
       </w:pPr>
       <w:r>
@@ -359,17 +345,15 @@
           <w:color w:val="24292e"/>
           <w:sz w:val="20"/>
           <w:szCs w:val="20"/>
-          <w:shd w:fill="f6f8fa" w:val="clear"/>
-        </w:rPr>
-      </w:pPr>
-      <w:r>
-        <w:rPr>
-          <w:rFonts w:ascii="Courier New" w:cs="Courier New" w:eastAsia="Courier New" w:hAnsi="Courier New"/>
-          <w:b w:val="1"/>
-          <w:color w:val="24292e"/>
-          <w:sz w:val="20"/>
-          <w:szCs w:val="20"/>
-          <w:shd w:fill="f6f8fa" w:val="clear"/>
+        </w:rPr>
+      </w:pPr>
+      <w:r>
+        <w:rPr>
+          <w:rFonts w:ascii="Courier New" w:cs="Courier New" w:eastAsia="Courier New" w:hAnsi="Courier New"/>
+          <w:b w:val="1"/>
+          <w:color w:val="24292e"/>
+          <w:sz w:val="20"/>
+          <w:szCs w:val="20"/>
           <w:rtl w:val="0"/>
         </w:rPr>
         <w:t xml:space="preserve">spring.datasource.url=jdbc:mysql://localhost/company?useSSL=false&amp;serverTimezone=UTC</w:t>
@@ -383,17 +367,15 @@
           <w:color w:val="24292e"/>
           <w:sz w:val="20"/>
           <w:szCs w:val="20"/>
-          <w:shd w:fill="f6f8fa" w:val="clear"/>
-        </w:rPr>
-      </w:pPr>
-      <w:r>
-        <w:rPr>
-          <w:rFonts w:ascii="Courier New" w:cs="Courier New" w:eastAsia="Courier New" w:hAnsi="Courier New"/>
-          <w:b w:val="1"/>
-          <w:color w:val="24292e"/>
-          <w:sz w:val="20"/>
-          <w:szCs w:val="20"/>
-          <w:shd w:fill="f6f8fa" w:val="clear"/>
+        </w:rPr>
+      </w:pPr>
+      <w:r>
+        <w:rPr>
+          <w:rFonts w:ascii="Courier New" w:cs="Courier New" w:eastAsia="Courier New" w:hAnsi="Courier New"/>
+          <w:b w:val="1"/>
+          <w:color w:val="24292e"/>
+          <w:sz w:val="20"/>
+          <w:szCs w:val="20"/>
           <w:rtl w:val="0"/>
         </w:rPr>
         <w:t xml:space="preserve">spring.datasource.username={YOUR_DB_USERNAME}</w:t>
@@ -407,17 +389,15 @@
           <w:color w:val="24292e"/>
           <w:sz w:val="20"/>
           <w:szCs w:val="20"/>
-          <w:shd w:fill="f6f8fa" w:val="clear"/>
-        </w:rPr>
-      </w:pPr>
-      <w:r>
-        <w:rPr>
-          <w:rFonts w:ascii="Courier New" w:cs="Courier New" w:eastAsia="Courier New" w:hAnsi="Courier New"/>
-          <w:b w:val="1"/>
-          <w:color w:val="24292e"/>
-          <w:sz w:val="20"/>
-          <w:szCs w:val="20"/>
-          <w:shd w:fill="f6f8fa" w:val="clear"/>
+        </w:rPr>
+      </w:pPr>
+      <w:r>
+        <w:rPr>
+          <w:rFonts w:ascii="Courier New" w:cs="Courier New" w:eastAsia="Courier New" w:hAnsi="Courier New"/>
+          <w:b w:val="1"/>
+          <w:color w:val="24292e"/>
+          <w:sz w:val="20"/>
+          <w:szCs w:val="20"/>
           <w:rtl w:val="0"/>
         </w:rPr>
         <w:t xml:space="preserve">spring.datasource.password={YOUR_DB_PASSWORD}</w:t>
@@ -431,17 +411,15 @@
           <w:color w:val="24292e"/>
           <w:sz w:val="20"/>
           <w:szCs w:val="20"/>
-          <w:shd w:fill="f6f8fa" w:val="clear"/>
-        </w:rPr>
-      </w:pPr>
-      <w:r>
-        <w:rPr>
-          <w:rFonts w:ascii="Courier New" w:cs="Courier New" w:eastAsia="Courier New" w:hAnsi="Courier New"/>
-          <w:b w:val="1"/>
-          <w:color w:val="24292e"/>
-          <w:sz w:val="20"/>
-          <w:szCs w:val="20"/>
-          <w:shd w:fill="f6f8fa" w:val="clear"/>
+        </w:rPr>
+      </w:pPr>
+      <w:r>
+        <w:rPr>
+          <w:rFonts w:ascii="Courier New" w:cs="Courier New" w:eastAsia="Courier New" w:hAnsi="Courier New"/>
+          <w:b w:val="1"/>
+          <w:color w:val="24292e"/>
+          <w:sz w:val="20"/>
+          <w:szCs w:val="20"/>
           <w:rtl w:val="0"/>
         </w:rPr>
         <w:t xml:space="preserve">spring.jpa.properties.globally_quoted_identifiers=true</w:t>
@@ -455,17 +433,15 @@
           <w:color w:val="24292e"/>
           <w:sz w:val="20"/>
           <w:szCs w:val="20"/>
-          <w:shd w:fill="f6f8fa" w:val="clear"/>
-        </w:rPr>
-      </w:pPr>
-      <w:r>
-        <w:rPr>
-          <w:rFonts w:ascii="Courier New" w:cs="Courier New" w:eastAsia="Courier New" w:hAnsi="Courier New"/>
-          <w:b w:val="1"/>
-          <w:color w:val="24292e"/>
-          <w:sz w:val="20"/>
-          <w:szCs w:val="20"/>
-          <w:shd w:fill="f6f8fa" w:val="clear"/>
+        </w:rPr>
+      </w:pPr>
+      <w:r>
+        <w:rPr>
+          <w:rFonts w:ascii="Courier New" w:cs="Courier New" w:eastAsia="Courier New" w:hAnsi="Courier New"/>
+          <w:b w:val="1"/>
+          <w:color w:val="24292e"/>
+          <w:sz w:val="20"/>
+          <w:szCs w:val="20"/>
           <w:rtl w:val="0"/>
         </w:rPr>
         <w:t xml:space="preserve">server.port=8080</w:t>
@@ -479,34 +455,31 @@
           <w:color w:val="24292e"/>
           <w:sz w:val="20"/>
           <w:szCs w:val="20"/>
-          <w:shd w:fill="f6f8fa" w:val="clear"/>
-        </w:rPr>
-      </w:pPr>
-      <w:r>
-        <w:rPr>
-          <w:rtl w:val="0"/>
-        </w:rPr>
-      </w:r>
-    </w:p>
-    <w:p>
-      <w:pPr>
-        <w:rPr>
-          <w:rFonts w:ascii="Courier New" w:cs="Courier New" w:eastAsia="Courier New" w:hAnsi="Courier New"/>
-          <w:b w:val="1"/>
-          <w:color w:val="24292e"/>
-          <w:sz w:val="20"/>
-          <w:szCs w:val="20"/>
-          <w:shd w:fill="f6f8fa" w:val="clear"/>
-        </w:rPr>
-      </w:pPr>
-      <w:r>
-        <w:rPr>
-          <w:rFonts w:ascii="Courier New" w:cs="Courier New" w:eastAsia="Courier New" w:hAnsi="Courier New"/>
-          <w:b w:val="1"/>
-          <w:color w:val="24292e"/>
-          <w:sz w:val="20"/>
-          <w:szCs w:val="20"/>
-          <w:shd w:fill="f6f8fa" w:val="clear"/>
+        </w:rPr>
+      </w:pPr>
+      <w:r>
+        <w:rPr>
+          <w:rtl w:val="0"/>
+        </w:rPr>
+      </w:r>
+    </w:p>
+    <w:p>
+      <w:pPr>
+        <w:rPr>
+          <w:rFonts w:ascii="Courier New" w:cs="Courier New" w:eastAsia="Courier New" w:hAnsi="Courier New"/>
+          <w:b w:val="1"/>
+          <w:color w:val="24292e"/>
+          <w:sz w:val="20"/>
+          <w:szCs w:val="20"/>
+        </w:rPr>
+      </w:pPr>
+      <w:r>
+        <w:rPr>
+          <w:rFonts w:ascii="Courier New" w:cs="Courier New" w:eastAsia="Courier New" w:hAnsi="Courier New"/>
+          <w:b w:val="1"/>
+          <w:color w:val="24292e"/>
+          <w:sz w:val="20"/>
+          <w:szCs w:val="20"/>
           <w:rtl w:val="0"/>
         </w:rPr>
         <w:t xml:space="preserve">spring.jpa.hibernate.ddl-auto=update</w:t>
@@ -520,17 +493,15 @@
           <w:color w:val="24292e"/>
           <w:sz w:val="20"/>
           <w:szCs w:val="20"/>
-          <w:shd w:fill="f6f8fa" w:val="clear"/>
-        </w:rPr>
-      </w:pPr>
-      <w:r>
-        <w:rPr>
-          <w:rFonts w:ascii="Courier New" w:cs="Courier New" w:eastAsia="Courier New" w:hAnsi="Courier New"/>
-          <w:b w:val="1"/>
-          <w:color w:val="24292e"/>
-          <w:sz w:val="20"/>
-          <w:szCs w:val="20"/>
-          <w:shd w:fill="f6f8fa" w:val="clear"/>
+        </w:rPr>
+      </w:pPr>
+      <w:r>
+        <w:rPr>
+          <w:rFonts w:ascii="Courier New" w:cs="Courier New" w:eastAsia="Courier New" w:hAnsi="Courier New"/>
+          <w:b w:val="1"/>
+          <w:color w:val="24292e"/>
+          <w:sz w:val="20"/>
+          <w:szCs w:val="20"/>
           <w:rtl w:val="0"/>
         </w:rPr>
         <w:t xml:space="preserve">spring.jpa.show-sql=true</w:t>
@@ -545,7 +516,6 @@
           <w:color w:val="24292e"/>
           <w:sz w:val="20"/>
           <w:szCs w:val="20"/>
-          <w:shd w:fill="f6f8fa" w:val="clear"/>
         </w:rPr>
       </w:pPr>
       <w:r>
@@ -608,28 +578,26 @@
           <w:szCs w:val="34"/>
           <w:rtl w:val="0"/>
         </w:rPr>
-        <w:t xml:space="preserve">How to import DB</w:t>
-      </w:r>
-    </w:p>
-    <w:p>
-      <w:pPr>
-        <w:rPr>
-          <w:rFonts w:ascii="Courier New" w:cs="Courier New" w:eastAsia="Courier New" w:hAnsi="Courier New"/>
-          <w:b w:val="1"/>
-          <w:color w:val="24292e"/>
-          <w:sz w:val="20"/>
-          <w:szCs w:val="20"/>
-          <w:shd w:fill="f6f8fa" w:val="clear"/>
-        </w:rPr>
-      </w:pPr>
-      <w:r>
-        <w:rPr>
-          <w:rFonts w:ascii="Courier New" w:cs="Courier New" w:eastAsia="Courier New" w:hAnsi="Courier New"/>
-          <w:b w:val="1"/>
-          <w:color w:val="24292e"/>
-          <w:sz w:val="20"/>
-          <w:szCs w:val="20"/>
-          <w:shd w:fill="f6f8fa" w:val="clear"/>
+        <w:t xml:space="preserve">How to Auto Populate Employee &amp; Position Table</w:t>
+      </w:r>
+    </w:p>
+    <w:p>
+      <w:pPr>
+        <w:rPr>
+          <w:rFonts w:ascii="Courier New" w:cs="Courier New" w:eastAsia="Courier New" w:hAnsi="Courier New"/>
+          <w:b w:val="1"/>
+          <w:color w:val="24292e"/>
+          <w:sz w:val="20"/>
+          <w:szCs w:val="20"/>
+        </w:rPr>
+      </w:pPr>
+      <w:r>
+        <w:rPr>
+          <w:rFonts w:ascii="Courier New" w:cs="Courier New" w:eastAsia="Courier New" w:hAnsi="Courier New"/>
+          <w:b w:val="1"/>
+          <w:color w:val="24292e"/>
+          <w:sz w:val="20"/>
+          <w:szCs w:val="20"/>
           <w:rtl w:val="0"/>
         </w:rPr>
         <w:t xml:space="preserve">- Open terminal</w:t>
@@ -643,17 +611,15 @@
           <w:color w:val="24292e"/>
           <w:sz w:val="20"/>
           <w:szCs w:val="20"/>
-          <w:shd w:fill="f6f8fa" w:val="clear"/>
-        </w:rPr>
-      </w:pPr>
-      <w:r>
-        <w:rPr>
-          <w:rFonts w:ascii="Courier New" w:cs="Courier New" w:eastAsia="Courier New" w:hAnsi="Courier New"/>
-          <w:b w:val="1"/>
-          <w:color w:val="24292e"/>
-          <w:sz w:val="20"/>
-          <w:szCs w:val="20"/>
-          <w:shd w:fill="f6f8fa" w:val="clear"/>
+        </w:rPr>
+      </w:pPr>
+      <w:r>
+        <w:rPr>
+          <w:rFonts w:ascii="Courier New" w:cs="Courier New" w:eastAsia="Courier New" w:hAnsi="Courier New"/>
+          <w:b w:val="1"/>
+          <w:color w:val="24292e"/>
+          <w:sz w:val="20"/>
+          <w:szCs w:val="20"/>
           <w:rtl w:val="0"/>
         </w:rPr>
         <w:t xml:space="preserve">- Type "mysql -u {YOUR_DB_USERNAME} -p company &lt; "company.sql"</w:t>
@@ -668,7 +634,6 @@
           <w:color w:val="24292e"/>
           <w:sz w:val="20"/>
           <w:szCs w:val="20"/>
-          <w:shd w:fill="f6f8fa" w:val="clear"/>
         </w:rPr>
       </w:pPr>
       <w:r>
@@ -716,17 +681,15 @@
           <w:color w:val="24292e"/>
           <w:sz w:val="20"/>
           <w:szCs w:val="20"/>
-          <w:shd w:fill="f6f8fa" w:val="clear"/>
-        </w:rPr>
-      </w:pPr>
-      <w:r>
-        <w:rPr>
-          <w:rFonts w:ascii="Courier New" w:cs="Courier New" w:eastAsia="Courier New" w:hAnsi="Courier New"/>
-          <w:b w:val="1"/>
-          <w:color w:val="24292e"/>
-          <w:sz w:val="20"/>
-          <w:szCs w:val="20"/>
-          <w:shd w:fill="f6f8fa" w:val="clear"/>
+        </w:rPr>
+      </w:pPr>
+      <w:r>
+        <w:rPr>
+          <w:rFonts w:ascii="Courier New" w:cs="Courier New" w:eastAsia="Courier New" w:hAnsi="Courier New"/>
+          <w:b w:val="1"/>
+          <w:color w:val="24292e"/>
+          <w:sz w:val="20"/>
+          <w:szCs w:val="20"/>
           <w:rtl w:val="0"/>
         </w:rPr>
         <w:t xml:space="preserve">- Open terminal inside /FrontEnd folder</w:t>
@@ -740,17 +703,15 @@
           <w:color w:val="24292e"/>
           <w:sz w:val="20"/>
           <w:szCs w:val="20"/>
-          <w:shd w:fill="f6f8fa" w:val="clear"/>
-        </w:rPr>
-      </w:pPr>
-      <w:r>
-        <w:rPr>
-          <w:rFonts w:ascii="Courier New" w:cs="Courier New" w:eastAsia="Courier New" w:hAnsi="Courier New"/>
-          <w:b w:val="1"/>
-          <w:color w:val="24292e"/>
-          <w:sz w:val="20"/>
-          <w:szCs w:val="20"/>
-          <w:shd w:fill="f6f8fa" w:val="clear"/>
+        </w:rPr>
+      </w:pPr>
+      <w:r>
+        <w:rPr>
+          <w:rFonts w:ascii="Courier New" w:cs="Courier New" w:eastAsia="Courier New" w:hAnsi="Courier New"/>
+          <w:b w:val="1"/>
+          <w:color w:val="24292e"/>
+          <w:sz w:val="20"/>
+          <w:szCs w:val="20"/>
           <w:rtl w:val="0"/>
         </w:rPr>
         <w:t xml:space="preserve">- Type "npm run start"</w:t>
@@ -765,7 +726,6 @@
           <w:color w:val="24292e"/>
           <w:sz w:val="20"/>
           <w:szCs w:val="20"/>
-          <w:shd w:fill="f6f8fa" w:val="clear"/>
         </w:rPr>
       </w:pPr>
       <w:r>
@@ -813,17 +773,15 @@
           <w:color w:val="24292e"/>
           <w:sz w:val="20"/>
           <w:szCs w:val="20"/>
-          <w:shd w:fill="f6f8fa" w:val="clear"/>
-        </w:rPr>
-      </w:pPr>
-      <w:r>
-        <w:rPr>
-          <w:rFonts w:ascii="Courier New" w:cs="Courier New" w:eastAsia="Courier New" w:hAnsi="Courier New"/>
-          <w:b w:val="1"/>
-          <w:color w:val="24292e"/>
-          <w:sz w:val="20"/>
-          <w:szCs w:val="20"/>
-          <w:shd w:fill="f6f8fa" w:val="clear"/>
+        </w:rPr>
+      </w:pPr>
+      <w:r>
+        <w:rPr>
+          <w:rFonts w:ascii="Courier New" w:cs="Courier New" w:eastAsia="Courier New" w:hAnsi="Courier New"/>
+          <w:b w:val="1"/>
+          <w:color w:val="24292e"/>
+          <w:sz w:val="20"/>
+          <w:szCs w:val="20"/>
           <w:rtl w:val="0"/>
         </w:rPr>
         <w:t xml:space="preserve">#NOTE:You Must Use DB Username "Root" and DB Password "" or Blank to do below steps </w:t>
@@ -837,34 +795,31 @@
           <w:color w:val="24292e"/>
           <w:sz w:val="20"/>
           <w:szCs w:val="20"/>
-          <w:shd w:fill="f6f8fa" w:val="clear"/>
-        </w:rPr>
-      </w:pPr>
-      <w:r>
-        <w:rPr>
-          <w:rtl w:val="0"/>
-        </w:rPr>
-      </w:r>
-    </w:p>
-    <w:p>
-      <w:pPr>
-        <w:rPr>
-          <w:rFonts w:ascii="Courier New" w:cs="Courier New" w:eastAsia="Courier New" w:hAnsi="Courier New"/>
-          <w:b w:val="1"/>
-          <w:color w:val="24292e"/>
-          <w:sz w:val="20"/>
-          <w:szCs w:val="20"/>
-          <w:shd w:fill="f6f8fa" w:val="clear"/>
-        </w:rPr>
-      </w:pPr>
-      <w:r>
-        <w:rPr>
-          <w:rFonts w:ascii="Courier New" w:cs="Courier New" w:eastAsia="Courier New" w:hAnsi="Courier New"/>
-          <w:b w:val="1"/>
-          <w:color w:val="24292e"/>
-          <w:sz w:val="20"/>
-          <w:szCs w:val="20"/>
-          <w:shd w:fill="f6f8fa" w:val="clear"/>
+        </w:rPr>
+      </w:pPr>
+      <w:r>
+        <w:rPr>
+          <w:rtl w:val="0"/>
+        </w:rPr>
+      </w:r>
+    </w:p>
+    <w:p>
+      <w:pPr>
+        <w:rPr>
+          <w:rFonts w:ascii="Courier New" w:cs="Courier New" w:eastAsia="Courier New" w:hAnsi="Courier New"/>
+          <w:b w:val="1"/>
+          <w:color w:val="24292e"/>
+          <w:sz w:val="20"/>
+          <w:szCs w:val="20"/>
+        </w:rPr>
+      </w:pPr>
+      <w:r>
+        <w:rPr>
+          <w:rFonts w:ascii="Courier New" w:cs="Courier New" w:eastAsia="Courier New" w:hAnsi="Courier New"/>
+          <w:b w:val="1"/>
+          <w:color w:val="24292e"/>
+          <w:sz w:val="20"/>
+          <w:szCs w:val="20"/>
           <w:rtl w:val="0"/>
         </w:rPr>
         <w:t xml:space="preserve">- Open terminal inside /BackEnd/target folder</w:t>
@@ -879,17 +834,15 @@
           <w:color w:val="24292e"/>
           <w:sz w:val="20"/>
           <w:szCs w:val="20"/>
-          <w:shd w:fill="f6f8fa" w:val="clear"/>
-        </w:rPr>
-      </w:pPr>
-      <w:r>
-        <w:rPr>
-          <w:rFonts w:ascii="Courier New" w:cs="Courier New" w:eastAsia="Courier New" w:hAnsi="Courier New"/>
-          <w:b w:val="1"/>
-          <w:color w:val="24292e"/>
-          <w:sz w:val="20"/>
-          <w:szCs w:val="20"/>
-          <w:shd w:fill="f6f8fa" w:val="clear"/>
+        </w:rPr>
+      </w:pPr>
+      <w:r>
+        <w:rPr>
+          <w:rFonts w:ascii="Courier New" w:cs="Courier New" w:eastAsia="Courier New" w:hAnsi="Courier New"/>
+          <w:b w:val="1"/>
+          <w:color w:val="24292e"/>
+          <w:sz w:val="20"/>
+          <w:szCs w:val="20"/>
           <w:rtl w:val="0"/>
         </w:rPr>
         <w:t xml:space="preserve">- Type "java -jar valentino-0.1.jar"</w:t>
@@ -983,12 +936,12 @@
           <wp:inline distB="114300" distT="114300" distL="114300" distR="114300">
             <wp:extent cx="5943600" cy="2692400"/>
             <wp:effectExtent b="0" l="0" r="0" t="0"/>
-            <wp:docPr id="4" name="image1.png"/>
+            <wp:docPr id="4" name="image4.png"/>
             <a:graphic>
               <a:graphicData uri="http://schemas.openxmlformats.org/drawingml/2006/picture">
                 <pic:pic>
                   <pic:nvPicPr>
-                    <pic:cNvPr id="0" name="image1.png"/>
+                    <pic:cNvPr id="0" name="image4.png"/>
                     <pic:cNvPicPr preferRelativeResize="0"/>
                   </pic:nvPicPr>
                   <pic:blipFill>
@@ -1128,12 +1081,12 @@
           <wp:inline distB="114300" distT="114300" distL="114300" distR="114300">
             <wp:extent cx="5943600" cy="2768600"/>
             <wp:effectExtent b="0" l="0" r="0" t="0"/>
-            <wp:docPr id="5" name="image4.png"/>
+            <wp:docPr id="5" name="image5.png"/>
             <a:graphic>
               <a:graphicData uri="http://schemas.openxmlformats.org/drawingml/2006/picture">
                 <pic:pic>
                   <pic:nvPicPr>
-                    <pic:cNvPr id="0" name="image4.png"/>
+                    <pic:cNvPr id="0" name="image5.png"/>
                     <pic:cNvPicPr preferRelativeResize="0"/>
                   </pic:nvPicPr>
                   <pic:blipFill>
@@ -1190,12 +1143,12 @@
           <wp:inline distB="114300" distT="114300" distL="114300" distR="114300">
             <wp:extent cx="5943600" cy="2679700"/>
             <wp:effectExtent b="0" l="0" r="0" t="0"/>
-            <wp:docPr id="6" name="image7.png"/>
+            <wp:docPr id="6" name="image6.png"/>
             <a:graphic>
               <a:graphicData uri="http://schemas.openxmlformats.org/drawingml/2006/picture">
                 <pic:pic>
                   <pic:nvPicPr>
-                    <pic:cNvPr id="0" name="image7.png"/>
+                    <pic:cNvPr id="0" name="image6.png"/>
                     <pic:cNvPicPr preferRelativeResize="0"/>
                   </pic:nvPicPr>
                   <pic:blipFill>
@@ -1252,12 +1205,12 @@
           <wp:inline distB="114300" distT="114300" distL="114300" distR="114300">
             <wp:extent cx="5943600" cy="2717800"/>
             <wp:effectExtent b="0" l="0" r="0" t="0"/>
-            <wp:docPr id="3" name="image3.png"/>
+            <wp:docPr id="3" name="image7.png"/>
             <a:graphic>
               <a:graphicData uri="http://schemas.openxmlformats.org/drawingml/2006/picture">
                 <pic:pic>
                   <pic:nvPicPr>
-                    <pic:cNvPr id="0" name="image3.png"/>
+                    <pic:cNvPr id="0" name="image7.png"/>
                     <pic:cNvPicPr preferRelativeResize="0"/>
                   </pic:nvPicPr>
                   <pic:blipFill>
@@ -1314,12 +1267,12 @@
           <wp:inline distB="114300" distT="114300" distL="114300" distR="114300">
             <wp:extent cx="5943600" cy="2679700"/>
             <wp:effectExtent b="0" l="0" r="0" t="0"/>
-            <wp:docPr id="7" name="image6.png"/>
+            <wp:docPr id="7" name="image3.png"/>
             <a:graphic>
               <a:graphicData uri="http://schemas.openxmlformats.org/drawingml/2006/picture">
                 <pic:pic>
                   <pic:nvPicPr>
-                    <pic:cNvPr id="0" name="image6.png"/>
+                    <pic:cNvPr id="0" name="image3.png"/>
                     <pic:cNvPicPr preferRelativeResize="0"/>
                   </pic:nvPicPr>
                   <pic:blipFill>
@@ -1376,12 +1329,12 @@
           <wp:inline distB="114300" distT="114300" distL="114300" distR="114300">
             <wp:extent cx="5943600" cy="2768600"/>
             <wp:effectExtent b="0" l="0" r="0" t="0"/>
-            <wp:docPr id="2" name="image5.png"/>
+            <wp:docPr id="2" name="image1.png"/>
             <a:graphic>
               <a:graphicData uri="http://schemas.openxmlformats.org/drawingml/2006/picture">
                 <pic:pic>
                   <pic:nvPicPr>
-                    <pic:cNvPr id="0" name="image5.png"/>
+                    <pic:cNvPr id="0" name="image1.png"/>
                     <pic:cNvPicPr preferRelativeResize="0"/>
                   </pic:nvPicPr>
                   <pic:blipFill>

</xml_diff>